<commit_message>
changed a link in the resume
</commit_message>
<xml_diff>
--- a/Oguntola Ridwan Resume.docx
+++ b/Oguntola Ridwan Resume.docx
@@ -341,23 +341,11 @@
         <w:br/>
       </w:r>
       <w:r>
-        <w:t>- Developed a Photography studio and career web app using Next J</w:t>
-      </w:r>
-      <w:r>
-        <w:t>S</w:t>
-      </w:r>
-      <w:r>
-        <w:t>, Tailwind, and MongoDB.</w:t>
+        <w:t>- Developed a Photography studio and career web app using Next JS, Tailwind, and MongoDB.</w:t>
       </w:r>
       <w:r>
         <w:br/>
-        <w:t>-</w:t>
-      </w:r>
-      <w:r>
-        <w:t>Visitors: 2000+ weekly</w:t>
-      </w:r>
-      <w:r>
-        <w:t xml:space="preserve"> </w:t>
+        <w:t xml:space="preserve">-Visitors: 2000+ weekly </w:t>
       </w:r>
       <w:hyperlink r:id="rId13" w:history="1">
         <w:r>
@@ -468,13 +456,7 @@
         <w:t>JavaScript, TypeScript, React.js, Next.js</w:t>
       </w:r>
       <w:r>
-        <w:t xml:space="preserve">, </w:t>
-      </w:r>
-      <w:r>
-        <w:t>HTML5, CSS3</w:t>
-      </w:r>
-      <w:r>
-        <w:t>.</w:t>
+        <w:t>, HTML5, CSS3.</w:t>
       </w:r>
       <w:r>
         <w:br/>
@@ -1255,6 +1237,7 @@
   <w:style w:type="character" w:default="1" w:styleId="DefaultParagraphFont">
     <w:name w:val="Default Paragraph Font"/>
     <w:uiPriority w:val="1"/>
+    <w:semiHidden/>
     <w:unhideWhenUsed/>
   </w:style>
   <w:style w:type="table" w:default="1" w:styleId="TableNormal">

</xml_diff>